<commit_message>
Update materiels necessaires doc
</commit_message>
<xml_diff>
--- a/gestion_projet/materiel_a_avoir/materiel_projet.docx
+++ b/gestion_projet/materiel_a_avoir/materiel_projet.docx
@@ -2,255 +2,44 @@
 <file path=word/document.xml><?xml version="1.0" encoding="utf-8"?>
 <w:document xmlns:wpc="http://schemas.microsoft.com/office/word/2010/wordprocessingCanvas" xmlns:cx="http://schemas.microsoft.com/office/drawing/2014/chartex" xmlns:cx1="http://schemas.microsoft.com/office/drawing/2015/9/8/chartex" xmlns:cx2="http://schemas.microsoft.com/office/drawing/2015/10/21/chartex" xmlns:cx3="http://schemas.microsoft.com/office/drawing/2016/5/9/chartex" xmlns:cx4="http://schemas.microsoft.com/office/drawing/2016/5/10/chartex" xmlns:cx5="http://schemas.microsoft.com/office/drawing/2016/5/11/chartex" xmlns:cx6="http://schemas.microsoft.com/office/drawing/2016/5/12/chartex" xmlns:cx7="http://schemas.microsoft.com/office/drawing/2016/5/13/chartex" xmlns:cx8="http://schemas.microsoft.com/office/drawing/2016/5/14/chartex" xmlns:mc="http://schemas.openxmlformats.org/markup-compatibility/2006" xmlns:aink="http://schemas.microsoft.com/office/drawing/2016/ink" xmlns:am3d="http://schemas.microsoft.com/office/drawing/2017/model3d" xmlns:o="urn:schemas-microsoft-com:office:office" xmlns:r="http://schemas.openxmlformats.org/officeDocument/2006/relationships" xmlns:m="http://schemas.openxmlformats.org/officeDocument/2006/math" xmlns:v="urn:schemas-microsoft-com:vml" xmlns:wp14="http://schemas.microsoft.com/office/word/2010/wordprocessingDrawing" xmlns:wp="http://schemas.openxmlformats.org/drawingml/2006/wordprocessingDrawing" xmlns:w10="urn:schemas-microsoft-com:office:word" xmlns:w="http://schemas.openxmlformats.org/wordprocessingml/2006/main" xmlns:w14="http://schemas.microsoft.com/office/word/2010/wordml" xmlns:w15="http://schemas.microsoft.com/office/word/2012/wordml" xmlns:w16cid="http://schemas.microsoft.com/office/word/2016/wordml/cid" xmlns:w16se="http://schemas.microsoft.com/office/word/2015/wordml/symex" xmlns:wpg="http://schemas.microsoft.com/office/word/2010/wordprocessingGroup" xmlns:wpi="http://schemas.microsoft.com/office/word/2010/wordprocessingInk" xmlns:wne="http://schemas.microsoft.com/office/word/2006/wordml" xmlns:wps="http://schemas.microsoft.com/office/word/2010/wordprocessingShape" mc:Ignorable="w14 w15 w16se w16cid wp14">
   <w:body>
-    <w:p>
-      <w:pPr>
-        <w:jc w:val="center"/>
-        <w:rPr>
-          <w:rFonts w:ascii="Cambria" w:hAnsi="Cambria"/>
-          <w:sz w:val="36"/>
-          <w:szCs w:val="36"/>
-        </w:rPr>
-      </w:pPr>
-      <w:proofErr w:type="spellStart"/>
-      <w:r>
-        <w:rPr>
-          <w:rFonts w:ascii="Cambria" w:hAnsi="Cambria"/>
-          <w:sz w:val="36"/>
-          <w:szCs w:val="36"/>
-        </w:rPr>
-        <w:t>Materiels</w:t>
-      </w:r>
-      <w:proofErr w:type="spellEnd"/>
-      <w:r>
-        <w:rPr>
-          <w:rFonts w:ascii="Cambria" w:hAnsi="Cambria"/>
-          <w:sz w:val="36"/>
-          <w:szCs w:val="36"/>
-        </w:rPr>
-        <w:t xml:space="preserve"> pour le projet</w:t>
-      </w:r>
-    </w:p>
-    <w:p>
-      <w:pPr>
-        <w:jc w:val="center"/>
-        <w:rPr>
-          <w:rFonts w:ascii="Cambria" w:hAnsi="Cambria"/>
-          <w:sz w:val="36"/>
-          <w:szCs w:val="36"/>
-        </w:rPr>
-      </w:pPr>
-    </w:p>
-    <w:p>
-      <w:pPr>
-        <w:jc w:val="center"/>
-        <w:rPr>
-          <w:rFonts w:ascii="Cambria" w:hAnsi="Cambria"/>
-          <w:sz w:val="36"/>
-          <w:szCs w:val="36"/>
-        </w:rPr>
-      </w:pPr>
-    </w:p>
-    <w:p>
-      <w:pPr>
-        <w:jc w:val="center"/>
-        <w:rPr>
-          <w:rFonts w:ascii="Cambria" w:hAnsi="Cambria"/>
-          <w:sz w:val="36"/>
-          <w:szCs w:val="36"/>
-        </w:rPr>
-      </w:pPr>
-    </w:p>
-    <w:p>
-      <w:pPr>
-        <w:rPr>
-          <w:rFonts w:eastAsia="Times New Roman" w:cstheme="minorHAnsi"/>
-          <w:color w:val="C00000"/>
-          <w:sz w:val="32"/>
-          <w:szCs w:val="32"/>
-          <w:u w:val="single"/>
-          <w:lang w:eastAsia="fr-FR"/>
-        </w:rPr>
-      </w:pPr>
-      <w:r>
-        <w:rPr>
-          <w:rFonts w:eastAsia="Times New Roman" w:cstheme="minorHAnsi"/>
-          <w:color w:val="C00000"/>
-          <w:sz w:val="32"/>
-          <w:szCs w:val="32"/>
-          <w:u w:val="single"/>
-          <w:lang w:eastAsia="fr-FR"/>
-        </w:rPr>
-        <w:t>Pluviomètre Davis :</w:t>
-      </w:r>
-    </w:p>
-    <w:p>
-      <w:pPr>
-        <w:ind w:left="708"/>
-        <w:rPr>
-          <w:szCs w:val="24"/>
-        </w:rPr>
-      </w:pPr>
-      <w:r>
-        <w:rPr>
-          <w:szCs w:val="24"/>
-        </w:rPr>
-        <w:t>Type de câble : 4 conducteurs, 26 AWG</w:t>
-      </w:r>
-    </w:p>
-    <w:p>
-      <w:pPr>
-        <w:ind w:left="708"/>
-        <w:rPr>
-          <w:szCs w:val="24"/>
-        </w:rPr>
-      </w:pPr>
-      <w:r>
-        <w:rPr>
-          <w:szCs w:val="24"/>
-        </w:rPr>
-        <w:t xml:space="preserve"> Connecteur : RJ-11 </w:t>
-      </w:r>
-    </w:p>
-    <w:p>
-      <w:pPr>
-        <w:ind w:left="708"/>
-        <w:rPr>
-          <w:szCs w:val="24"/>
-        </w:rPr>
-      </w:pPr>
-      <w:r>
-        <w:rPr>
-          <w:szCs w:val="24"/>
-        </w:rPr>
-        <w:t xml:space="preserve">Longueur maximale de câble :270 m </w:t>
-      </w:r>
-    </w:p>
-    <w:p>
-      <w:pPr>
-        <w:ind w:left="708"/>
-        <w:rPr>
-          <w:szCs w:val="24"/>
-        </w:rPr>
-      </w:pPr>
-      <w:r>
-        <w:rPr>
-          <w:szCs w:val="24"/>
-        </w:rPr>
-        <w:t>Connections Noir et rouge : Switch terminal (</w:t>
-      </w:r>
-      <w:proofErr w:type="spellStart"/>
-      <w:r>
-        <w:rPr>
-          <w:szCs w:val="24"/>
-        </w:rPr>
-        <w:t>iLS</w:t>
-      </w:r>
-      <w:proofErr w:type="spellEnd"/>
-      <w:r>
-        <w:rPr>
-          <w:szCs w:val="24"/>
-        </w:rPr>
-        <w:t>)</w:t>
-      </w:r>
-    </w:p>
-    <w:p>
-      <w:pPr>
-        <w:ind w:left="708"/>
-        <w:rPr>
-          <w:szCs w:val="24"/>
-        </w:rPr>
-      </w:pPr>
-      <w:r>
-        <w:rPr>
-          <w:szCs w:val="24"/>
-        </w:rPr>
-        <w:t xml:space="preserve"> Vert et Jaune : Switch terminal (ILS)</w:t>
-      </w:r>
-    </w:p>
-    <w:p>
-      <w:pPr>
-        <w:rPr>
-          <w:szCs w:val="24"/>
-        </w:rPr>
-      </w:pPr>
-    </w:p>
-    <w:p>
-      <w:pPr>
-        <w:rPr>
-          <w:color w:val="C00000"/>
-          <w:sz w:val="32"/>
-          <w:szCs w:val="32"/>
-          <w:u w:val="single"/>
-        </w:rPr>
-      </w:pPr>
-      <w:r>
-        <w:rPr>
-          <w:color w:val="C00000"/>
-          <w:sz w:val="32"/>
-          <w:szCs w:val="32"/>
-          <w:u w:val="single"/>
-        </w:rPr>
-        <w:t>Anémomètre Davis :</w:t>
-      </w:r>
-    </w:p>
-    <w:p>
-      <w:pPr>
-        <w:rPr>
-          <w:color w:val="000000" w:themeColor="text1"/>
-        </w:rPr>
-      </w:pPr>
-      <w:r>
-        <w:rPr>
-          <w:color w:val="000000" w:themeColor="text1"/>
-        </w:rPr>
-        <w:t>Connecteur : RJ-11</w:t>
-      </w:r>
-    </w:p>
-    <w:p>
-      <w:proofErr w:type="spellStart"/>
-      <w:r>
-        <w:t>Cables</w:t>
-      </w:r>
-      <w:proofErr w:type="spellEnd"/>
-      <w:r>
-        <w:t> :</w:t>
-      </w:r>
-      <w:bookmarkStart w:id="0" w:name="_GoBack"/>
-      <w:bookmarkEnd w:id="0"/>
-    </w:p>
-    <w:p>
-      <w:pPr>
-        <w:ind w:left="708"/>
-      </w:pPr>
-      <w:r>
-        <w:t>Noir : Vitesse du vent</w:t>
-      </w:r>
-    </w:p>
-    <w:p>
-      <w:pPr>
-        <w:ind w:left="708"/>
-      </w:pPr>
-      <w:r>
-        <w:t>Rouge :  Terre</w:t>
-      </w:r>
-    </w:p>
-    <w:p>
-      <w:pPr>
-        <w:ind w:left="708"/>
-      </w:pPr>
-      <w:r>
-        <w:t>Vert :  Direction du vent</w:t>
-      </w:r>
-    </w:p>
-    <w:p>
-      <w:pPr>
-        <w:ind w:left="708"/>
-      </w:pPr>
-      <w:r>
-        <w:t xml:space="preserve">Jaune :  Alimentation </w:t>
-      </w:r>
-    </w:p>
-    <w:p/>
+    <w:tbl>
+      <w:tblPr>
+        <w:tblStyle w:val="Grilledutableau"/>
+        <w:tblW w:w="0" w:type="auto"/>
+        <w:tblLook w:val="04A0" w:firstRow="1" w:lastRow="0" w:firstColumn="1" w:lastColumn="0" w:noHBand="0" w:noVBand="1"/>
+      </w:tblPr>
+      <w:tblGrid>
+        <w:gridCol w:w="9062"/>
+      </w:tblGrid>
+      <w:tr>
+        <w:tc>
+          <w:tcPr>
+            <w:tcW w:w="9062" w:type="dxa"/>
+            <w:shd w:val="clear" w:color="auto" w:fill="D9D9D9" w:themeFill="background1" w:themeFillShade="D9"/>
+          </w:tcPr>
+          <w:p>
+            <w:pPr>
+              <w:jc w:val="center"/>
+              <w:rPr>
+                <w:rFonts w:asciiTheme="majorHAnsi" w:hAnsiTheme="majorHAnsi" w:cstheme="majorHAnsi"/>
+                <w:b/>
+                <w:sz w:val="36"/>
+                <w:szCs w:val="36"/>
+              </w:rPr>
+            </w:pPr>
+            <w:r>
+              <w:rPr>
+                <w:rFonts w:asciiTheme="majorHAnsi" w:hAnsiTheme="majorHAnsi" w:cstheme="majorHAnsi"/>
+                <w:b/>
+                <w:sz w:val="36"/>
+                <w:szCs w:val="36"/>
+              </w:rPr>
+              <w:t>Matériels nécessaires pour le projet</w:t>
+            </w:r>
+          </w:p>
+        </w:tc>
+      </w:tr>
+    </w:tbl>
     <w:p>
       <w:pPr>
         <w:rPr>
@@ -260,24 +49,1151 @@
         </w:rPr>
       </w:pPr>
     </w:p>
-    <w:p>
-      <w:pPr>
-        <w:jc w:val="center"/>
-        <w:rPr>
-          <w:rFonts w:ascii="Cambria" w:hAnsi="Cambria"/>
-          <w:sz w:val="36"/>
-          <w:szCs w:val="36"/>
-        </w:rPr>
-      </w:pPr>
-    </w:p>
+    <w:tbl>
+      <w:tblPr>
+        <w:tblStyle w:val="Grilledutableau"/>
+        <w:tblW w:w="0" w:type="auto"/>
+        <w:tblLook w:val="04A0" w:firstRow="1" w:lastRow="0" w:firstColumn="1" w:lastColumn="0" w:noHBand="0" w:noVBand="1"/>
+      </w:tblPr>
+      <w:tblGrid>
+        <w:gridCol w:w="7933"/>
+        <w:gridCol w:w="1129"/>
+      </w:tblGrid>
+      <w:tr>
+        <w:tc>
+          <w:tcPr>
+            <w:tcW w:w="9062" w:type="dxa"/>
+            <w:gridSpan w:val="2"/>
+            <w:shd w:val="clear" w:color="auto" w:fill="D9D9D9" w:themeFill="background1" w:themeFillShade="D9"/>
+          </w:tcPr>
+          <w:p>
+            <w:pPr>
+              <w:jc w:val="center"/>
+              <w:rPr>
+                <w:rFonts w:asciiTheme="majorHAnsi" w:hAnsiTheme="majorHAnsi" w:cstheme="majorHAnsi"/>
+                <w:b/>
+                <w:sz w:val="36"/>
+                <w:szCs w:val="36"/>
+              </w:rPr>
+            </w:pPr>
+            <w:r>
+              <w:rPr>
+                <w:rFonts w:asciiTheme="majorHAnsi" w:hAnsiTheme="majorHAnsi" w:cstheme="majorHAnsi"/>
+                <w:b/>
+                <w:sz w:val="36"/>
+                <w:szCs w:val="36"/>
+              </w:rPr>
+              <w:t>Général</w:t>
+            </w:r>
+          </w:p>
+        </w:tc>
+      </w:tr>
+      <w:tr>
+        <w:tc>
+          <w:tcPr>
+            <w:tcW w:w="7933" w:type="dxa"/>
+            <w:shd w:val="clear" w:color="auto" w:fill="F2F2F2" w:themeFill="background1" w:themeFillShade="F2"/>
+          </w:tcPr>
+          <w:p>
+            <w:pPr>
+              <w:rPr>
+                <w:rFonts w:asciiTheme="majorHAnsi" w:hAnsiTheme="majorHAnsi" w:cstheme="majorHAnsi"/>
+                <w:b/>
+                <w:sz w:val="24"/>
+                <w:szCs w:val="36"/>
+              </w:rPr>
+            </w:pPr>
+            <w:r>
+              <w:rPr>
+                <w:rFonts w:asciiTheme="majorHAnsi" w:hAnsiTheme="majorHAnsi" w:cstheme="majorHAnsi"/>
+                <w:b/>
+                <w:sz w:val="24"/>
+                <w:szCs w:val="36"/>
+              </w:rPr>
+              <w:t>Matériel</w:t>
+            </w:r>
+            <w:r>
+              <w:rPr>
+                <w:rFonts w:asciiTheme="majorHAnsi" w:hAnsiTheme="majorHAnsi" w:cstheme="majorHAnsi"/>
+                <w:b/>
+                <w:sz w:val="24"/>
+                <w:szCs w:val="36"/>
+              </w:rPr>
+              <w:t>s</w:t>
+            </w:r>
+            <w:r>
+              <w:rPr>
+                <w:rFonts w:asciiTheme="majorHAnsi" w:hAnsiTheme="majorHAnsi" w:cstheme="majorHAnsi"/>
+                <w:b/>
+                <w:sz w:val="24"/>
+                <w:szCs w:val="36"/>
+              </w:rPr>
+              <w:t xml:space="preserve"> nécessaire</w:t>
+            </w:r>
+            <w:r>
+              <w:rPr>
+                <w:rFonts w:asciiTheme="majorHAnsi" w:hAnsiTheme="majorHAnsi" w:cstheme="majorHAnsi"/>
+                <w:b/>
+                <w:sz w:val="24"/>
+                <w:szCs w:val="36"/>
+              </w:rPr>
+              <w:t>s</w:t>
+            </w:r>
+          </w:p>
+        </w:tc>
+        <w:tc>
+          <w:tcPr>
+            <w:tcW w:w="1129" w:type="dxa"/>
+            <w:shd w:val="clear" w:color="auto" w:fill="F2F2F2" w:themeFill="background1" w:themeFillShade="F2"/>
+          </w:tcPr>
+          <w:p>
+            <w:pPr>
+              <w:jc w:val="center"/>
+              <w:rPr>
+                <w:rFonts w:asciiTheme="majorHAnsi" w:hAnsiTheme="majorHAnsi" w:cstheme="majorHAnsi"/>
+                <w:b/>
+                <w:sz w:val="24"/>
+                <w:szCs w:val="36"/>
+              </w:rPr>
+            </w:pPr>
+            <w:r>
+              <w:rPr>
+                <w:rFonts w:asciiTheme="majorHAnsi" w:hAnsiTheme="majorHAnsi" w:cstheme="majorHAnsi"/>
+                <w:b/>
+                <w:sz w:val="24"/>
+                <w:szCs w:val="36"/>
+              </w:rPr>
+              <w:t>Quantité</w:t>
+            </w:r>
+          </w:p>
+        </w:tc>
+      </w:tr>
+      <w:tr>
+        <w:tc>
+          <w:tcPr>
+            <w:tcW w:w="7933" w:type="dxa"/>
+            <w:shd w:val="clear" w:color="auto" w:fill="auto"/>
+          </w:tcPr>
+          <w:p>
+            <w:pPr>
+              <w:pStyle w:val="Paragraphedeliste"/>
+              <w:numPr>
+                <w:ilvl w:val="0"/>
+                <w:numId w:val="2"/>
+              </w:numPr>
+              <w:rPr>
+                <w:rFonts w:asciiTheme="majorHAnsi" w:hAnsiTheme="majorHAnsi" w:cstheme="majorHAnsi"/>
+                <w:sz w:val="24"/>
+                <w:szCs w:val="36"/>
+              </w:rPr>
+            </w:pPr>
+            <w:r>
+              <w:rPr>
+                <w:rFonts w:asciiTheme="majorHAnsi" w:hAnsiTheme="majorHAnsi" w:cstheme="majorHAnsi"/>
+                <w:sz w:val="24"/>
+                <w:szCs w:val="36"/>
+              </w:rPr>
+              <w:t>Raspberry Pi 3</w:t>
+            </w:r>
+          </w:p>
+        </w:tc>
+        <w:tc>
+          <w:tcPr>
+            <w:tcW w:w="1129" w:type="dxa"/>
+            <w:shd w:val="clear" w:color="auto" w:fill="auto"/>
+          </w:tcPr>
+          <w:p>
+            <w:pPr>
+              <w:jc w:val="center"/>
+              <w:rPr>
+                <w:rFonts w:asciiTheme="majorHAnsi" w:hAnsiTheme="majorHAnsi" w:cstheme="majorHAnsi"/>
+                <w:sz w:val="24"/>
+                <w:szCs w:val="36"/>
+              </w:rPr>
+            </w:pPr>
+            <w:r>
+              <w:rPr>
+                <w:rFonts w:asciiTheme="majorHAnsi" w:hAnsiTheme="majorHAnsi" w:cstheme="majorHAnsi"/>
+                <w:sz w:val="24"/>
+                <w:szCs w:val="36"/>
+              </w:rPr>
+              <w:t>1</w:t>
+            </w:r>
+          </w:p>
+        </w:tc>
+      </w:tr>
+      <w:tr>
+        <w:tc>
+          <w:tcPr>
+            <w:tcW w:w="7933" w:type="dxa"/>
+            <w:shd w:val="clear" w:color="auto" w:fill="auto"/>
+          </w:tcPr>
+          <w:p>
+            <w:pPr>
+              <w:pStyle w:val="Paragraphedeliste"/>
+              <w:numPr>
+                <w:ilvl w:val="0"/>
+                <w:numId w:val="2"/>
+              </w:numPr>
+              <w:rPr>
+                <w:rFonts w:asciiTheme="majorHAnsi" w:hAnsiTheme="majorHAnsi" w:cstheme="majorHAnsi"/>
+                <w:sz w:val="24"/>
+                <w:szCs w:val="36"/>
+              </w:rPr>
+            </w:pPr>
+            <w:r>
+              <w:rPr>
+                <w:rFonts w:asciiTheme="majorHAnsi" w:hAnsiTheme="majorHAnsi" w:cstheme="majorHAnsi"/>
+                <w:sz w:val="24"/>
+                <w:szCs w:val="36"/>
+              </w:rPr>
+              <w:t>Alimentation 5V 2.5A</w:t>
+            </w:r>
+          </w:p>
+        </w:tc>
+        <w:tc>
+          <w:tcPr>
+            <w:tcW w:w="1129" w:type="dxa"/>
+            <w:shd w:val="clear" w:color="auto" w:fill="auto"/>
+          </w:tcPr>
+          <w:p>
+            <w:pPr>
+              <w:jc w:val="center"/>
+              <w:rPr>
+                <w:rFonts w:asciiTheme="majorHAnsi" w:hAnsiTheme="majorHAnsi" w:cstheme="majorHAnsi"/>
+                <w:sz w:val="24"/>
+                <w:szCs w:val="36"/>
+              </w:rPr>
+            </w:pPr>
+            <w:r>
+              <w:rPr>
+                <w:rFonts w:asciiTheme="majorHAnsi" w:hAnsiTheme="majorHAnsi" w:cstheme="majorHAnsi"/>
+                <w:sz w:val="24"/>
+                <w:szCs w:val="36"/>
+              </w:rPr>
+              <w:t>1</w:t>
+            </w:r>
+          </w:p>
+        </w:tc>
+      </w:tr>
+      <w:tr>
+        <w:tc>
+          <w:tcPr>
+            <w:tcW w:w="7933" w:type="dxa"/>
+            <w:shd w:val="clear" w:color="auto" w:fill="auto"/>
+          </w:tcPr>
+          <w:p>
+            <w:pPr>
+              <w:pStyle w:val="Paragraphedeliste"/>
+              <w:numPr>
+                <w:ilvl w:val="0"/>
+                <w:numId w:val="2"/>
+              </w:numPr>
+              <w:rPr>
+                <w:rFonts w:asciiTheme="majorHAnsi" w:hAnsiTheme="majorHAnsi" w:cstheme="majorHAnsi"/>
+                <w:sz w:val="24"/>
+                <w:szCs w:val="36"/>
+              </w:rPr>
+            </w:pPr>
+            <w:r>
+              <w:rPr>
+                <w:rFonts w:asciiTheme="majorHAnsi" w:hAnsiTheme="majorHAnsi" w:cstheme="majorHAnsi"/>
+                <w:sz w:val="24"/>
+                <w:szCs w:val="36"/>
+              </w:rPr>
+              <w:t>Cable Ethernet</w:t>
+            </w:r>
+          </w:p>
+        </w:tc>
+        <w:tc>
+          <w:tcPr>
+            <w:tcW w:w="1129" w:type="dxa"/>
+            <w:shd w:val="clear" w:color="auto" w:fill="auto"/>
+          </w:tcPr>
+          <w:p>
+            <w:pPr>
+              <w:jc w:val="center"/>
+              <w:rPr>
+                <w:rFonts w:asciiTheme="majorHAnsi" w:hAnsiTheme="majorHAnsi" w:cstheme="majorHAnsi"/>
+                <w:sz w:val="24"/>
+                <w:szCs w:val="36"/>
+              </w:rPr>
+            </w:pPr>
+            <w:r>
+              <w:rPr>
+                <w:rFonts w:asciiTheme="majorHAnsi" w:hAnsiTheme="majorHAnsi" w:cstheme="majorHAnsi"/>
+                <w:sz w:val="24"/>
+                <w:szCs w:val="36"/>
+              </w:rPr>
+              <w:t>1</w:t>
+            </w:r>
+          </w:p>
+        </w:tc>
+      </w:tr>
+      <w:tr>
+        <w:tc>
+          <w:tcPr>
+            <w:tcW w:w="7933" w:type="dxa"/>
+            <w:shd w:val="clear" w:color="auto" w:fill="auto"/>
+          </w:tcPr>
+          <w:p>
+            <w:pPr>
+              <w:pStyle w:val="Paragraphedeliste"/>
+              <w:numPr>
+                <w:ilvl w:val="0"/>
+                <w:numId w:val="2"/>
+              </w:numPr>
+              <w:rPr>
+                <w:rFonts w:asciiTheme="majorHAnsi" w:hAnsiTheme="majorHAnsi" w:cstheme="majorHAnsi"/>
+                <w:sz w:val="24"/>
+                <w:szCs w:val="36"/>
+              </w:rPr>
+            </w:pPr>
+            <w:r>
+              <w:rPr>
+                <w:rFonts w:asciiTheme="majorHAnsi" w:hAnsiTheme="majorHAnsi" w:cstheme="majorHAnsi"/>
+                <w:sz w:val="24"/>
+                <w:szCs w:val="36"/>
+              </w:rPr>
+              <w:t>Carte SD Classe 10 32Go</w:t>
+            </w:r>
+          </w:p>
+        </w:tc>
+        <w:tc>
+          <w:tcPr>
+            <w:tcW w:w="1129" w:type="dxa"/>
+            <w:shd w:val="clear" w:color="auto" w:fill="auto"/>
+          </w:tcPr>
+          <w:p>
+            <w:pPr>
+              <w:jc w:val="center"/>
+              <w:rPr>
+                <w:rFonts w:asciiTheme="majorHAnsi" w:hAnsiTheme="majorHAnsi" w:cstheme="majorHAnsi"/>
+                <w:sz w:val="24"/>
+                <w:szCs w:val="36"/>
+              </w:rPr>
+            </w:pPr>
+            <w:r>
+              <w:rPr>
+                <w:rFonts w:asciiTheme="majorHAnsi" w:hAnsiTheme="majorHAnsi" w:cstheme="majorHAnsi"/>
+                <w:sz w:val="24"/>
+                <w:szCs w:val="36"/>
+              </w:rPr>
+              <w:t>1</w:t>
+            </w:r>
+          </w:p>
+        </w:tc>
+      </w:tr>
+      <w:tr>
+        <w:tc>
+          <w:tcPr>
+            <w:tcW w:w="7933" w:type="dxa"/>
+            <w:shd w:val="clear" w:color="auto" w:fill="auto"/>
+          </w:tcPr>
+          <w:p>
+            <w:pPr>
+              <w:pStyle w:val="Paragraphedeliste"/>
+              <w:numPr>
+                <w:ilvl w:val="0"/>
+                <w:numId w:val="2"/>
+              </w:numPr>
+              <w:rPr>
+                <w:rFonts w:asciiTheme="majorHAnsi" w:hAnsiTheme="majorHAnsi" w:cstheme="majorHAnsi"/>
+                <w:sz w:val="24"/>
+                <w:szCs w:val="36"/>
+              </w:rPr>
+            </w:pPr>
+            <w:r>
+              <w:rPr>
+                <w:rFonts w:asciiTheme="majorHAnsi" w:hAnsiTheme="majorHAnsi" w:cstheme="majorHAnsi"/>
+                <w:sz w:val="24"/>
+                <w:szCs w:val="36"/>
+              </w:rPr>
+              <w:t>Arduino (UNO)</w:t>
+            </w:r>
+          </w:p>
+        </w:tc>
+        <w:tc>
+          <w:tcPr>
+            <w:tcW w:w="1129" w:type="dxa"/>
+            <w:shd w:val="clear" w:color="auto" w:fill="auto"/>
+          </w:tcPr>
+          <w:p>
+            <w:pPr>
+              <w:jc w:val="center"/>
+              <w:rPr>
+                <w:rFonts w:asciiTheme="majorHAnsi" w:hAnsiTheme="majorHAnsi" w:cstheme="majorHAnsi"/>
+                <w:sz w:val="24"/>
+                <w:szCs w:val="36"/>
+              </w:rPr>
+            </w:pPr>
+            <w:r>
+              <w:rPr>
+                <w:rFonts w:asciiTheme="majorHAnsi" w:hAnsiTheme="majorHAnsi" w:cstheme="majorHAnsi"/>
+                <w:sz w:val="24"/>
+                <w:szCs w:val="36"/>
+              </w:rPr>
+              <w:t>1</w:t>
+            </w:r>
+          </w:p>
+        </w:tc>
+      </w:tr>
+      <w:tr>
+        <w:tc>
+          <w:tcPr>
+            <w:tcW w:w="7933" w:type="dxa"/>
+            <w:shd w:val="clear" w:color="auto" w:fill="auto"/>
+          </w:tcPr>
+          <w:p>
+            <w:pPr>
+              <w:pStyle w:val="Paragraphedeliste"/>
+              <w:numPr>
+                <w:ilvl w:val="0"/>
+                <w:numId w:val="2"/>
+              </w:numPr>
+              <w:rPr>
+                <w:rFonts w:asciiTheme="majorHAnsi" w:hAnsiTheme="majorHAnsi" w:cstheme="majorHAnsi"/>
+                <w:sz w:val="24"/>
+                <w:szCs w:val="36"/>
+              </w:rPr>
+            </w:pPr>
+          </w:p>
+        </w:tc>
+        <w:tc>
+          <w:tcPr>
+            <w:tcW w:w="1129" w:type="dxa"/>
+            <w:shd w:val="clear" w:color="auto" w:fill="auto"/>
+          </w:tcPr>
+          <w:p>
+            <w:pPr>
+              <w:jc w:val="center"/>
+              <w:rPr>
+                <w:rFonts w:asciiTheme="majorHAnsi" w:hAnsiTheme="majorHAnsi" w:cstheme="majorHAnsi"/>
+                <w:sz w:val="24"/>
+                <w:szCs w:val="36"/>
+              </w:rPr>
+            </w:pPr>
+          </w:p>
+        </w:tc>
+      </w:tr>
+      <w:tr>
+        <w:tc>
+          <w:tcPr>
+            <w:tcW w:w="7933" w:type="dxa"/>
+            <w:shd w:val="clear" w:color="auto" w:fill="auto"/>
+          </w:tcPr>
+          <w:p>
+            <w:pPr>
+              <w:rPr>
+                <w:rFonts w:asciiTheme="majorHAnsi" w:hAnsiTheme="majorHAnsi" w:cstheme="majorHAnsi"/>
+                <w:sz w:val="24"/>
+                <w:szCs w:val="36"/>
+              </w:rPr>
+            </w:pPr>
+          </w:p>
+        </w:tc>
+        <w:tc>
+          <w:tcPr>
+            <w:tcW w:w="1129" w:type="dxa"/>
+            <w:shd w:val="clear" w:color="auto" w:fill="auto"/>
+          </w:tcPr>
+          <w:p>
+            <w:pPr>
+              <w:jc w:val="center"/>
+              <w:rPr>
+                <w:rFonts w:asciiTheme="majorHAnsi" w:hAnsiTheme="majorHAnsi" w:cstheme="majorHAnsi"/>
+                <w:sz w:val="24"/>
+                <w:szCs w:val="36"/>
+              </w:rPr>
+            </w:pPr>
+          </w:p>
+        </w:tc>
+      </w:tr>
+      <w:tr>
+        <w:tc>
+          <w:tcPr>
+            <w:tcW w:w="9062" w:type="dxa"/>
+            <w:gridSpan w:val="2"/>
+            <w:shd w:val="clear" w:color="auto" w:fill="D9D9D9" w:themeFill="background1" w:themeFillShade="D9"/>
+          </w:tcPr>
+          <w:p>
+            <w:pPr>
+              <w:jc w:val="center"/>
+              <w:rPr>
+                <w:rFonts w:asciiTheme="majorHAnsi" w:hAnsiTheme="majorHAnsi" w:cstheme="majorHAnsi"/>
+                <w:b/>
+                <w:sz w:val="36"/>
+                <w:szCs w:val="36"/>
+              </w:rPr>
+            </w:pPr>
+            <w:r>
+              <w:rPr>
+                <w:rFonts w:asciiTheme="majorHAnsi" w:hAnsiTheme="majorHAnsi" w:cstheme="majorHAnsi"/>
+                <w:b/>
+                <w:sz w:val="36"/>
+                <w:szCs w:val="36"/>
+              </w:rPr>
+              <w:t>Pluviomètre</w:t>
+            </w:r>
+          </w:p>
+        </w:tc>
+      </w:tr>
+      <w:tr>
+        <w:tc>
+          <w:tcPr>
+            <w:tcW w:w="7933" w:type="dxa"/>
+            <w:shd w:val="clear" w:color="auto" w:fill="F2F2F2" w:themeFill="background1" w:themeFillShade="F2"/>
+          </w:tcPr>
+          <w:p>
+            <w:pPr>
+              <w:rPr>
+                <w:rFonts w:asciiTheme="majorHAnsi" w:hAnsiTheme="majorHAnsi" w:cstheme="majorHAnsi"/>
+                <w:b/>
+                <w:sz w:val="24"/>
+                <w:szCs w:val="36"/>
+              </w:rPr>
+            </w:pPr>
+            <w:r>
+              <w:rPr>
+                <w:rFonts w:asciiTheme="majorHAnsi" w:hAnsiTheme="majorHAnsi" w:cstheme="majorHAnsi"/>
+                <w:b/>
+                <w:sz w:val="24"/>
+                <w:szCs w:val="36"/>
+              </w:rPr>
+              <w:t>Matériels nécessaire</w:t>
+            </w:r>
+            <w:r>
+              <w:rPr>
+                <w:rFonts w:asciiTheme="majorHAnsi" w:hAnsiTheme="majorHAnsi" w:cstheme="majorHAnsi"/>
+                <w:b/>
+                <w:sz w:val="24"/>
+                <w:szCs w:val="36"/>
+              </w:rPr>
+              <w:t>s</w:t>
+            </w:r>
+          </w:p>
+        </w:tc>
+        <w:tc>
+          <w:tcPr>
+            <w:tcW w:w="1129" w:type="dxa"/>
+            <w:shd w:val="clear" w:color="auto" w:fill="F2F2F2" w:themeFill="background1" w:themeFillShade="F2"/>
+          </w:tcPr>
+          <w:p>
+            <w:pPr>
+              <w:jc w:val="center"/>
+              <w:rPr>
+                <w:rFonts w:asciiTheme="majorHAnsi" w:hAnsiTheme="majorHAnsi" w:cstheme="majorHAnsi"/>
+                <w:b/>
+                <w:sz w:val="24"/>
+                <w:szCs w:val="36"/>
+              </w:rPr>
+            </w:pPr>
+            <w:r>
+              <w:rPr>
+                <w:rFonts w:asciiTheme="majorHAnsi" w:hAnsiTheme="majorHAnsi" w:cstheme="majorHAnsi"/>
+                <w:b/>
+                <w:sz w:val="24"/>
+                <w:szCs w:val="36"/>
+              </w:rPr>
+              <w:t>Quantité</w:t>
+            </w:r>
+          </w:p>
+        </w:tc>
+      </w:tr>
+      <w:tr>
+        <w:tc>
+          <w:tcPr>
+            <w:tcW w:w="7933" w:type="dxa"/>
+          </w:tcPr>
+          <w:p>
+            <w:pPr>
+              <w:pStyle w:val="Paragraphedeliste"/>
+              <w:numPr>
+                <w:ilvl w:val="0"/>
+                <w:numId w:val="1"/>
+              </w:numPr>
+              <w:rPr>
+                <w:rFonts w:asciiTheme="majorHAnsi" w:hAnsiTheme="majorHAnsi" w:cstheme="majorHAnsi"/>
+                <w:sz w:val="24"/>
+                <w:szCs w:val="36"/>
+              </w:rPr>
+            </w:pPr>
+            <w:r>
+              <w:rPr>
+                <w:rFonts w:asciiTheme="majorHAnsi" w:hAnsiTheme="majorHAnsi" w:cstheme="majorHAnsi"/>
+                <w:sz w:val="24"/>
+                <w:szCs w:val="36"/>
+              </w:rPr>
+              <w:t>Adaptateur RJ-11 / USB</w:t>
+            </w:r>
+          </w:p>
+        </w:tc>
+        <w:tc>
+          <w:tcPr>
+            <w:tcW w:w="1129" w:type="dxa"/>
+          </w:tcPr>
+          <w:p>
+            <w:pPr>
+              <w:jc w:val="center"/>
+              <w:rPr>
+                <w:rFonts w:asciiTheme="majorHAnsi" w:hAnsiTheme="majorHAnsi" w:cstheme="majorHAnsi"/>
+                <w:sz w:val="24"/>
+                <w:szCs w:val="36"/>
+              </w:rPr>
+            </w:pPr>
+            <w:r>
+              <w:rPr>
+                <w:rFonts w:asciiTheme="majorHAnsi" w:hAnsiTheme="majorHAnsi" w:cstheme="majorHAnsi"/>
+                <w:sz w:val="24"/>
+                <w:szCs w:val="36"/>
+              </w:rPr>
+              <w:t>1</w:t>
+            </w:r>
+          </w:p>
+        </w:tc>
+      </w:tr>
+      <w:tr>
+        <w:tc>
+          <w:tcPr>
+            <w:tcW w:w="7933" w:type="dxa"/>
+          </w:tcPr>
+          <w:p>
+            <w:pPr>
+              <w:rPr>
+                <w:rFonts w:asciiTheme="majorHAnsi" w:hAnsiTheme="majorHAnsi" w:cstheme="majorHAnsi"/>
+                <w:sz w:val="24"/>
+                <w:szCs w:val="36"/>
+              </w:rPr>
+            </w:pPr>
+          </w:p>
+        </w:tc>
+        <w:tc>
+          <w:tcPr>
+            <w:tcW w:w="1129" w:type="dxa"/>
+          </w:tcPr>
+          <w:p>
+            <w:pPr>
+              <w:jc w:val="center"/>
+              <w:rPr>
+                <w:rFonts w:asciiTheme="majorHAnsi" w:hAnsiTheme="majorHAnsi" w:cstheme="majorHAnsi"/>
+                <w:sz w:val="24"/>
+                <w:szCs w:val="36"/>
+              </w:rPr>
+            </w:pPr>
+          </w:p>
+        </w:tc>
+      </w:tr>
+      <w:tr>
+        <w:tc>
+          <w:tcPr>
+            <w:tcW w:w="9062" w:type="dxa"/>
+            <w:gridSpan w:val="2"/>
+            <w:shd w:val="clear" w:color="auto" w:fill="D9D9D9" w:themeFill="background1" w:themeFillShade="D9"/>
+          </w:tcPr>
+          <w:p>
+            <w:pPr>
+              <w:jc w:val="center"/>
+              <w:rPr>
+                <w:rFonts w:asciiTheme="majorHAnsi" w:hAnsiTheme="majorHAnsi" w:cstheme="majorHAnsi"/>
+                <w:b/>
+                <w:sz w:val="24"/>
+                <w:szCs w:val="36"/>
+              </w:rPr>
+            </w:pPr>
+            <w:r>
+              <w:rPr>
+                <w:rFonts w:asciiTheme="majorHAnsi" w:hAnsiTheme="majorHAnsi" w:cstheme="majorHAnsi"/>
+                <w:b/>
+                <w:sz w:val="36"/>
+                <w:szCs w:val="36"/>
+              </w:rPr>
+              <w:t>Anémomètre</w:t>
+            </w:r>
+          </w:p>
+        </w:tc>
+      </w:tr>
+      <w:tr>
+        <w:tc>
+          <w:tcPr>
+            <w:tcW w:w="7933" w:type="dxa"/>
+            <w:shd w:val="clear" w:color="auto" w:fill="F2F2F2" w:themeFill="background1" w:themeFillShade="F2"/>
+          </w:tcPr>
+          <w:p>
+            <w:pPr>
+              <w:rPr>
+                <w:rFonts w:asciiTheme="majorHAnsi" w:hAnsiTheme="majorHAnsi" w:cstheme="majorHAnsi"/>
+                <w:b/>
+                <w:sz w:val="24"/>
+                <w:szCs w:val="36"/>
+              </w:rPr>
+            </w:pPr>
+            <w:r>
+              <w:rPr>
+                <w:rFonts w:asciiTheme="majorHAnsi" w:hAnsiTheme="majorHAnsi" w:cstheme="majorHAnsi"/>
+                <w:b/>
+                <w:sz w:val="24"/>
+                <w:szCs w:val="36"/>
+              </w:rPr>
+              <w:t>Matériels nécessaire</w:t>
+            </w:r>
+            <w:r>
+              <w:rPr>
+                <w:rFonts w:asciiTheme="majorHAnsi" w:hAnsiTheme="majorHAnsi" w:cstheme="majorHAnsi"/>
+                <w:b/>
+                <w:sz w:val="24"/>
+                <w:szCs w:val="36"/>
+              </w:rPr>
+              <w:t>s</w:t>
+            </w:r>
+          </w:p>
+        </w:tc>
+        <w:tc>
+          <w:tcPr>
+            <w:tcW w:w="1129" w:type="dxa"/>
+            <w:shd w:val="clear" w:color="auto" w:fill="F2F2F2" w:themeFill="background1" w:themeFillShade="F2"/>
+          </w:tcPr>
+          <w:p>
+            <w:pPr>
+              <w:jc w:val="center"/>
+              <w:rPr>
+                <w:rFonts w:asciiTheme="majorHAnsi" w:hAnsiTheme="majorHAnsi" w:cstheme="majorHAnsi"/>
+                <w:b/>
+                <w:sz w:val="24"/>
+                <w:szCs w:val="36"/>
+              </w:rPr>
+            </w:pPr>
+            <w:r>
+              <w:rPr>
+                <w:rFonts w:asciiTheme="majorHAnsi" w:hAnsiTheme="majorHAnsi" w:cstheme="majorHAnsi"/>
+                <w:b/>
+                <w:sz w:val="24"/>
+                <w:szCs w:val="36"/>
+              </w:rPr>
+              <w:t>Quantité</w:t>
+            </w:r>
+          </w:p>
+        </w:tc>
+      </w:tr>
+      <w:tr>
+        <w:tc>
+          <w:tcPr>
+            <w:tcW w:w="7933" w:type="dxa"/>
+          </w:tcPr>
+          <w:p>
+            <w:pPr>
+              <w:pStyle w:val="Paragraphedeliste"/>
+              <w:numPr>
+                <w:ilvl w:val="0"/>
+                <w:numId w:val="1"/>
+              </w:numPr>
+              <w:rPr>
+                <w:rFonts w:asciiTheme="majorHAnsi" w:hAnsiTheme="majorHAnsi" w:cstheme="majorHAnsi"/>
+                <w:sz w:val="24"/>
+                <w:szCs w:val="36"/>
+              </w:rPr>
+            </w:pPr>
+            <w:r>
+              <w:rPr>
+                <w:rFonts w:asciiTheme="majorHAnsi" w:hAnsiTheme="majorHAnsi" w:cstheme="majorHAnsi"/>
+                <w:sz w:val="24"/>
+                <w:szCs w:val="36"/>
+              </w:rPr>
+              <w:t>Adaptateur RJ-11 / USB</w:t>
+            </w:r>
+          </w:p>
+        </w:tc>
+        <w:tc>
+          <w:tcPr>
+            <w:tcW w:w="1129" w:type="dxa"/>
+          </w:tcPr>
+          <w:p>
+            <w:pPr>
+              <w:jc w:val="center"/>
+              <w:rPr>
+                <w:rFonts w:asciiTheme="majorHAnsi" w:hAnsiTheme="majorHAnsi" w:cstheme="majorHAnsi"/>
+                <w:sz w:val="24"/>
+                <w:szCs w:val="36"/>
+              </w:rPr>
+            </w:pPr>
+            <w:r>
+              <w:rPr>
+                <w:rFonts w:asciiTheme="majorHAnsi" w:hAnsiTheme="majorHAnsi" w:cstheme="majorHAnsi"/>
+                <w:sz w:val="24"/>
+                <w:szCs w:val="36"/>
+              </w:rPr>
+              <w:t>1</w:t>
+            </w:r>
+          </w:p>
+        </w:tc>
+      </w:tr>
+      <w:tr>
+        <w:tc>
+          <w:tcPr>
+            <w:tcW w:w="7933" w:type="dxa"/>
+          </w:tcPr>
+          <w:p>
+            <w:pPr>
+              <w:rPr>
+                <w:rFonts w:asciiTheme="majorHAnsi" w:hAnsiTheme="majorHAnsi" w:cstheme="majorHAnsi"/>
+                <w:sz w:val="24"/>
+                <w:szCs w:val="36"/>
+              </w:rPr>
+            </w:pPr>
+          </w:p>
+        </w:tc>
+        <w:tc>
+          <w:tcPr>
+            <w:tcW w:w="1129" w:type="dxa"/>
+          </w:tcPr>
+          <w:p>
+            <w:pPr>
+              <w:jc w:val="center"/>
+              <w:rPr>
+                <w:rFonts w:asciiTheme="majorHAnsi" w:hAnsiTheme="majorHAnsi" w:cstheme="majorHAnsi"/>
+                <w:sz w:val="24"/>
+                <w:szCs w:val="36"/>
+              </w:rPr>
+            </w:pPr>
+          </w:p>
+        </w:tc>
+      </w:tr>
+      <w:tr>
+        <w:tc>
+          <w:tcPr>
+            <w:tcW w:w="9062" w:type="dxa"/>
+            <w:gridSpan w:val="2"/>
+            <w:shd w:val="clear" w:color="auto" w:fill="D9D9D9" w:themeFill="background1" w:themeFillShade="D9"/>
+          </w:tcPr>
+          <w:p>
+            <w:pPr>
+              <w:jc w:val="center"/>
+              <w:rPr>
+                <w:rFonts w:asciiTheme="majorHAnsi" w:hAnsiTheme="majorHAnsi" w:cstheme="majorHAnsi"/>
+                <w:b/>
+                <w:sz w:val="24"/>
+                <w:szCs w:val="36"/>
+              </w:rPr>
+            </w:pPr>
+            <w:proofErr w:type="spellStart"/>
+            <w:r>
+              <w:rPr>
+                <w:rFonts w:asciiTheme="majorHAnsi" w:hAnsiTheme="majorHAnsi" w:cstheme="majorHAnsi"/>
+                <w:b/>
+                <w:sz w:val="36"/>
+                <w:szCs w:val="36"/>
+              </w:rPr>
+              <w:t>Solari</w:t>
+            </w:r>
+            <w:r>
+              <w:rPr>
+                <w:rFonts w:asciiTheme="majorHAnsi" w:hAnsiTheme="majorHAnsi" w:cstheme="majorHAnsi"/>
+                <w:b/>
+                <w:sz w:val="36"/>
+                <w:szCs w:val="36"/>
+              </w:rPr>
+              <w:t>mètre</w:t>
+            </w:r>
+            <w:proofErr w:type="spellEnd"/>
+          </w:p>
+        </w:tc>
+      </w:tr>
+      <w:tr>
+        <w:tc>
+          <w:tcPr>
+            <w:tcW w:w="7933" w:type="dxa"/>
+            <w:shd w:val="clear" w:color="auto" w:fill="F2F2F2" w:themeFill="background1" w:themeFillShade="F2"/>
+          </w:tcPr>
+          <w:p>
+            <w:pPr>
+              <w:rPr>
+                <w:rFonts w:asciiTheme="majorHAnsi" w:hAnsiTheme="majorHAnsi" w:cstheme="majorHAnsi"/>
+                <w:b/>
+                <w:sz w:val="24"/>
+                <w:szCs w:val="36"/>
+              </w:rPr>
+            </w:pPr>
+            <w:r>
+              <w:rPr>
+                <w:rFonts w:asciiTheme="majorHAnsi" w:hAnsiTheme="majorHAnsi" w:cstheme="majorHAnsi"/>
+                <w:b/>
+                <w:sz w:val="24"/>
+                <w:szCs w:val="36"/>
+              </w:rPr>
+              <w:t>Matériels nécessaire</w:t>
+            </w:r>
+            <w:r>
+              <w:rPr>
+                <w:rFonts w:asciiTheme="majorHAnsi" w:hAnsiTheme="majorHAnsi" w:cstheme="majorHAnsi"/>
+                <w:b/>
+                <w:sz w:val="24"/>
+                <w:szCs w:val="36"/>
+              </w:rPr>
+              <w:t>s</w:t>
+            </w:r>
+          </w:p>
+        </w:tc>
+        <w:tc>
+          <w:tcPr>
+            <w:tcW w:w="1129" w:type="dxa"/>
+            <w:shd w:val="clear" w:color="auto" w:fill="F2F2F2" w:themeFill="background1" w:themeFillShade="F2"/>
+          </w:tcPr>
+          <w:p>
+            <w:pPr>
+              <w:jc w:val="center"/>
+              <w:rPr>
+                <w:rFonts w:asciiTheme="majorHAnsi" w:hAnsiTheme="majorHAnsi" w:cstheme="majorHAnsi"/>
+                <w:b/>
+                <w:sz w:val="24"/>
+                <w:szCs w:val="36"/>
+              </w:rPr>
+            </w:pPr>
+            <w:r>
+              <w:rPr>
+                <w:rFonts w:asciiTheme="majorHAnsi" w:hAnsiTheme="majorHAnsi" w:cstheme="majorHAnsi"/>
+                <w:b/>
+                <w:sz w:val="24"/>
+                <w:szCs w:val="36"/>
+              </w:rPr>
+              <w:t>Quantité</w:t>
+            </w:r>
+          </w:p>
+        </w:tc>
+      </w:tr>
+      <w:tr>
+        <w:tc>
+          <w:tcPr>
+            <w:tcW w:w="7933" w:type="dxa"/>
+          </w:tcPr>
+          <w:p>
+            <w:pPr>
+              <w:pStyle w:val="Paragraphedeliste"/>
+              <w:numPr>
+                <w:ilvl w:val="0"/>
+                <w:numId w:val="1"/>
+              </w:numPr>
+              <w:rPr>
+                <w:rFonts w:asciiTheme="majorHAnsi" w:hAnsiTheme="majorHAnsi" w:cstheme="majorHAnsi"/>
+                <w:sz w:val="24"/>
+                <w:szCs w:val="36"/>
+              </w:rPr>
+            </w:pPr>
+          </w:p>
+        </w:tc>
+        <w:tc>
+          <w:tcPr>
+            <w:tcW w:w="1129" w:type="dxa"/>
+          </w:tcPr>
+          <w:p>
+            <w:pPr>
+              <w:jc w:val="center"/>
+              <w:rPr>
+                <w:rFonts w:asciiTheme="majorHAnsi" w:hAnsiTheme="majorHAnsi" w:cstheme="majorHAnsi"/>
+                <w:sz w:val="24"/>
+                <w:szCs w:val="36"/>
+              </w:rPr>
+            </w:pPr>
+          </w:p>
+        </w:tc>
+      </w:tr>
+      <w:tr>
+        <w:tc>
+          <w:tcPr>
+            <w:tcW w:w="7933" w:type="dxa"/>
+          </w:tcPr>
+          <w:p>
+            <w:pPr>
+              <w:rPr>
+                <w:rFonts w:asciiTheme="majorHAnsi" w:hAnsiTheme="majorHAnsi" w:cstheme="majorHAnsi"/>
+                <w:sz w:val="24"/>
+                <w:szCs w:val="36"/>
+              </w:rPr>
+            </w:pPr>
+          </w:p>
+        </w:tc>
+        <w:tc>
+          <w:tcPr>
+            <w:tcW w:w="1129" w:type="dxa"/>
+          </w:tcPr>
+          <w:p>
+            <w:pPr>
+              <w:jc w:val="center"/>
+              <w:rPr>
+                <w:rFonts w:asciiTheme="majorHAnsi" w:hAnsiTheme="majorHAnsi" w:cstheme="majorHAnsi"/>
+                <w:sz w:val="24"/>
+                <w:szCs w:val="36"/>
+              </w:rPr>
+            </w:pPr>
+          </w:p>
+        </w:tc>
+      </w:tr>
+      <w:tr>
+        <w:tc>
+          <w:tcPr>
+            <w:tcW w:w="9062" w:type="dxa"/>
+            <w:gridSpan w:val="2"/>
+            <w:shd w:val="clear" w:color="auto" w:fill="D9D9D9" w:themeFill="background1" w:themeFillShade="D9"/>
+          </w:tcPr>
+          <w:p>
+            <w:pPr>
+              <w:jc w:val="center"/>
+              <w:rPr>
+                <w:rFonts w:asciiTheme="majorHAnsi" w:hAnsiTheme="majorHAnsi" w:cstheme="majorHAnsi"/>
+                <w:b/>
+                <w:sz w:val="24"/>
+                <w:szCs w:val="36"/>
+              </w:rPr>
+            </w:pPr>
+            <w:r>
+              <w:rPr>
+                <w:rFonts w:asciiTheme="majorHAnsi" w:hAnsiTheme="majorHAnsi" w:cstheme="majorHAnsi"/>
+                <w:b/>
+                <w:sz w:val="36"/>
+                <w:szCs w:val="36"/>
+              </w:rPr>
+              <w:t>Sonde de température</w:t>
+            </w:r>
+          </w:p>
+        </w:tc>
+      </w:tr>
+      <w:tr>
+        <w:tc>
+          <w:tcPr>
+            <w:tcW w:w="7933" w:type="dxa"/>
+            <w:shd w:val="clear" w:color="auto" w:fill="F2F2F2" w:themeFill="background1" w:themeFillShade="F2"/>
+          </w:tcPr>
+          <w:p>
+            <w:pPr>
+              <w:rPr>
+                <w:rFonts w:asciiTheme="majorHAnsi" w:hAnsiTheme="majorHAnsi" w:cstheme="majorHAnsi"/>
+                <w:b/>
+                <w:sz w:val="24"/>
+                <w:szCs w:val="36"/>
+              </w:rPr>
+            </w:pPr>
+            <w:r>
+              <w:rPr>
+                <w:rFonts w:asciiTheme="majorHAnsi" w:hAnsiTheme="majorHAnsi" w:cstheme="majorHAnsi"/>
+                <w:b/>
+                <w:sz w:val="24"/>
+                <w:szCs w:val="36"/>
+              </w:rPr>
+              <w:t>Matériels nécessaire</w:t>
+            </w:r>
+            <w:r>
+              <w:rPr>
+                <w:rFonts w:asciiTheme="majorHAnsi" w:hAnsiTheme="majorHAnsi" w:cstheme="majorHAnsi"/>
+                <w:b/>
+                <w:sz w:val="24"/>
+                <w:szCs w:val="36"/>
+              </w:rPr>
+              <w:t>s</w:t>
+            </w:r>
+          </w:p>
+        </w:tc>
+        <w:tc>
+          <w:tcPr>
+            <w:tcW w:w="1129" w:type="dxa"/>
+          </w:tcPr>
+          <w:p>
+            <w:pPr>
+              <w:jc w:val="center"/>
+              <w:rPr>
+                <w:rFonts w:asciiTheme="majorHAnsi" w:hAnsiTheme="majorHAnsi" w:cstheme="majorHAnsi"/>
+                <w:b/>
+                <w:sz w:val="24"/>
+                <w:szCs w:val="36"/>
+              </w:rPr>
+            </w:pPr>
+            <w:r>
+              <w:rPr>
+                <w:rFonts w:asciiTheme="majorHAnsi" w:hAnsiTheme="majorHAnsi" w:cstheme="majorHAnsi"/>
+                <w:b/>
+                <w:sz w:val="24"/>
+                <w:szCs w:val="36"/>
+              </w:rPr>
+              <w:t>Quantité</w:t>
+            </w:r>
+          </w:p>
+        </w:tc>
+      </w:tr>
+      <w:tr>
+        <w:tc>
+          <w:tcPr>
+            <w:tcW w:w="7933" w:type="dxa"/>
+          </w:tcPr>
+          <w:p>
+            <w:pPr>
+              <w:pStyle w:val="Paragraphedeliste"/>
+              <w:numPr>
+                <w:ilvl w:val="0"/>
+                <w:numId w:val="1"/>
+              </w:numPr>
+              <w:rPr>
+                <w:rFonts w:asciiTheme="majorHAnsi" w:hAnsiTheme="majorHAnsi" w:cstheme="majorHAnsi"/>
+                <w:sz w:val="24"/>
+                <w:szCs w:val="36"/>
+              </w:rPr>
+            </w:pPr>
+          </w:p>
+        </w:tc>
+        <w:tc>
+          <w:tcPr>
+            <w:tcW w:w="1129" w:type="dxa"/>
+          </w:tcPr>
+          <w:p>
+            <w:pPr>
+              <w:jc w:val="center"/>
+              <w:rPr>
+                <w:rFonts w:asciiTheme="majorHAnsi" w:hAnsiTheme="majorHAnsi" w:cstheme="majorHAnsi"/>
+                <w:sz w:val="24"/>
+                <w:szCs w:val="36"/>
+              </w:rPr>
+            </w:pPr>
+          </w:p>
+        </w:tc>
+      </w:tr>
+      <w:tr>
+        <w:tc>
+          <w:tcPr>
+            <w:tcW w:w="7933" w:type="dxa"/>
+          </w:tcPr>
+          <w:p>
+            <w:pPr>
+              <w:rPr>
+                <w:rFonts w:asciiTheme="majorHAnsi" w:hAnsiTheme="majorHAnsi" w:cstheme="majorHAnsi"/>
+                <w:sz w:val="24"/>
+                <w:szCs w:val="36"/>
+              </w:rPr>
+            </w:pPr>
+          </w:p>
+        </w:tc>
+        <w:tc>
+          <w:tcPr>
+            <w:tcW w:w="1129" w:type="dxa"/>
+          </w:tcPr>
+          <w:p>
+            <w:pPr>
+              <w:jc w:val="center"/>
+              <w:rPr>
+                <w:rFonts w:asciiTheme="majorHAnsi" w:hAnsiTheme="majorHAnsi" w:cstheme="majorHAnsi"/>
+                <w:sz w:val="24"/>
+                <w:szCs w:val="36"/>
+              </w:rPr>
+            </w:pPr>
+          </w:p>
+        </w:tc>
+      </w:tr>
+    </w:tbl>
     <w:p>
       <w:pPr>
         <w:rPr>
           <w:rFonts w:ascii="Cambria" w:hAnsi="Cambria"/>
-          <w:sz w:val="36"/>
+          <w:sz w:val="24"/>
           <w:szCs w:val="36"/>
         </w:rPr>
       </w:pPr>
+      <w:bookmarkStart w:id="0" w:name="_GoBack"/>
+      <w:bookmarkEnd w:id="0"/>
     </w:p>
     <w:sectPr>
       <w:pgSz w:w="11906" w:h="16838"/>
@@ -287,6 +1203,241 @@
     </w:sectPr>
   </w:body>
 </w:document>
+</file>
+
+<file path=word/numbering.xml><?xml version="1.0" encoding="utf-8"?>
+<w:numbering xmlns:wpc="http://schemas.microsoft.com/office/word/2010/wordprocessingCanvas" xmlns:cx="http://schemas.microsoft.com/office/drawing/2014/chartex" xmlns:cx1="http://schemas.microsoft.com/office/drawing/2015/9/8/chartex" xmlns:cx2="http://schemas.microsoft.com/office/drawing/2015/10/21/chartex" xmlns:cx3="http://schemas.microsoft.com/office/drawing/2016/5/9/chartex" xmlns:cx4="http://schemas.microsoft.com/office/drawing/2016/5/10/chartex" xmlns:cx5="http://schemas.microsoft.com/office/drawing/2016/5/11/chartex" xmlns:cx6="http://schemas.microsoft.com/office/drawing/2016/5/12/chartex" xmlns:cx7="http://schemas.microsoft.com/office/drawing/2016/5/13/chartex" xmlns:cx8="http://schemas.microsoft.com/office/drawing/2016/5/14/chartex" xmlns:mc="http://schemas.openxmlformats.org/markup-compatibility/2006" xmlns:aink="http://schemas.microsoft.com/office/drawing/2016/ink" xmlns:am3d="http://schemas.microsoft.com/office/drawing/2017/model3d" xmlns:o="urn:schemas-microsoft-com:office:office" xmlns:r="http://schemas.openxmlformats.org/officeDocument/2006/relationships" xmlns:m="http://schemas.openxmlformats.org/officeDocument/2006/math" xmlns:v="urn:schemas-microsoft-com:vml" xmlns:wp14="http://schemas.microsoft.com/office/word/2010/wordprocessingDrawing" xmlns:wp="http://schemas.openxmlformats.org/drawingml/2006/wordprocessingDrawing" xmlns:w10="urn:schemas-microsoft-com:office:word" xmlns:w="http://schemas.openxmlformats.org/wordprocessingml/2006/main" xmlns:w14="http://schemas.microsoft.com/office/word/2010/wordml" xmlns:w15="http://schemas.microsoft.com/office/word/2012/wordml" xmlns:w16cid="http://schemas.microsoft.com/office/word/2016/wordml/cid" xmlns:w16se="http://schemas.microsoft.com/office/word/2015/wordml/symex" xmlns:wpg="http://schemas.microsoft.com/office/word/2010/wordprocessingGroup" xmlns:wpi="http://schemas.microsoft.com/office/word/2010/wordprocessingInk" xmlns:wne="http://schemas.microsoft.com/office/word/2006/wordml" xmlns:wps="http://schemas.microsoft.com/office/word/2010/wordprocessingShape" mc:Ignorable="w14 w15 w16se w16cid wp14">
+  <w:abstractNum w:abstractNumId="0" w15:restartNumberingAfterBreak="0">
+    <w:nsid w:val="2FA808F7"/>
+    <w:multiLevelType w:val="hybridMultilevel"/>
+    <w:tmpl w:val="C5E2265C"/>
+    <w:lvl w:ilvl="0" w:tplc="7E226636">
+      <w:numFmt w:val="bullet"/>
+      <w:lvlText w:val="-"/>
+      <w:lvlJc w:val="left"/>
+      <w:pPr>
+        <w:ind w:left="720" w:hanging="360"/>
+      </w:pPr>
+      <w:rPr>
+        <w:rFonts w:ascii="Calibri Light" w:eastAsiaTheme="minorHAnsi" w:hAnsi="Calibri Light" w:cs="Calibri Light" w:hint="default"/>
+      </w:rPr>
+    </w:lvl>
+    <w:lvl w:ilvl="1" w:tplc="040C0003" w:tentative="1">
+      <w:start w:val="1"/>
+      <w:numFmt w:val="bullet"/>
+      <w:lvlText w:val="o"/>
+      <w:lvlJc w:val="left"/>
+      <w:pPr>
+        <w:ind w:left="1440" w:hanging="360"/>
+      </w:pPr>
+      <w:rPr>
+        <w:rFonts w:ascii="Courier New" w:hAnsi="Courier New" w:cs="Courier New" w:hint="default"/>
+      </w:rPr>
+    </w:lvl>
+    <w:lvl w:ilvl="2" w:tplc="040C0005" w:tentative="1">
+      <w:start w:val="1"/>
+      <w:numFmt w:val="bullet"/>
+      <w:lvlText w:val=""/>
+      <w:lvlJc w:val="left"/>
+      <w:pPr>
+        <w:ind w:left="2160" w:hanging="360"/>
+      </w:pPr>
+      <w:rPr>
+        <w:rFonts w:ascii="Wingdings" w:hAnsi="Wingdings" w:hint="default"/>
+      </w:rPr>
+    </w:lvl>
+    <w:lvl w:ilvl="3" w:tplc="040C0001" w:tentative="1">
+      <w:start w:val="1"/>
+      <w:numFmt w:val="bullet"/>
+      <w:lvlText w:val=""/>
+      <w:lvlJc w:val="left"/>
+      <w:pPr>
+        <w:ind w:left="2880" w:hanging="360"/>
+      </w:pPr>
+      <w:rPr>
+        <w:rFonts w:ascii="Symbol" w:hAnsi="Symbol" w:hint="default"/>
+      </w:rPr>
+    </w:lvl>
+    <w:lvl w:ilvl="4" w:tplc="040C0003" w:tentative="1">
+      <w:start w:val="1"/>
+      <w:numFmt w:val="bullet"/>
+      <w:lvlText w:val="o"/>
+      <w:lvlJc w:val="left"/>
+      <w:pPr>
+        <w:ind w:left="3600" w:hanging="360"/>
+      </w:pPr>
+      <w:rPr>
+        <w:rFonts w:ascii="Courier New" w:hAnsi="Courier New" w:cs="Courier New" w:hint="default"/>
+      </w:rPr>
+    </w:lvl>
+    <w:lvl w:ilvl="5" w:tplc="040C0005" w:tentative="1">
+      <w:start w:val="1"/>
+      <w:numFmt w:val="bullet"/>
+      <w:lvlText w:val=""/>
+      <w:lvlJc w:val="left"/>
+      <w:pPr>
+        <w:ind w:left="4320" w:hanging="360"/>
+      </w:pPr>
+      <w:rPr>
+        <w:rFonts w:ascii="Wingdings" w:hAnsi="Wingdings" w:hint="default"/>
+      </w:rPr>
+    </w:lvl>
+    <w:lvl w:ilvl="6" w:tplc="040C0001" w:tentative="1">
+      <w:start w:val="1"/>
+      <w:numFmt w:val="bullet"/>
+      <w:lvlText w:val=""/>
+      <w:lvlJc w:val="left"/>
+      <w:pPr>
+        <w:ind w:left="5040" w:hanging="360"/>
+      </w:pPr>
+      <w:rPr>
+        <w:rFonts w:ascii="Symbol" w:hAnsi="Symbol" w:hint="default"/>
+      </w:rPr>
+    </w:lvl>
+    <w:lvl w:ilvl="7" w:tplc="040C0003" w:tentative="1">
+      <w:start w:val="1"/>
+      <w:numFmt w:val="bullet"/>
+      <w:lvlText w:val="o"/>
+      <w:lvlJc w:val="left"/>
+      <w:pPr>
+        <w:ind w:left="5760" w:hanging="360"/>
+      </w:pPr>
+      <w:rPr>
+        <w:rFonts w:ascii="Courier New" w:hAnsi="Courier New" w:cs="Courier New" w:hint="default"/>
+      </w:rPr>
+    </w:lvl>
+    <w:lvl w:ilvl="8" w:tplc="040C0005" w:tentative="1">
+      <w:start w:val="1"/>
+      <w:numFmt w:val="bullet"/>
+      <w:lvlText w:val=""/>
+      <w:lvlJc w:val="left"/>
+      <w:pPr>
+        <w:ind w:left="6480" w:hanging="360"/>
+      </w:pPr>
+      <w:rPr>
+        <w:rFonts w:ascii="Wingdings" w:hAnsi="Wingdings" w:hint="default"/>
+      </w:rPr>
+    </w:lvl>
+  </w:abstractNum>
+  <w:abstractNum w:abstractNumId="1" w15:restartNumberingAfterBreak="0">
+    <w:nsid w:val="362A2755"/>
+    <w:multiLevelType w:val="hybridMultilevel"/>
+    <w:tmpl w:val="6D7A6766"/>
+    <w:lvl w:ilvl="0" w:tplc="B0D445C0">
+      <w:numFmt w:val="bullet"/>
+      <w:lvlText w:val="-"/>
+      <w:lvlJc w:val="left"/>
+      <w:pPr>
+        <w:ind w:left="720" w:hanging="360"/>
+      </w:pPr>
+      <w:rPr>
+        <w:rFonts w:ascii="Calibri Light" w:eastAsiaTheme="minorHAnsi" w:hAnsi="Calibri Light" w:cs="Calibri Light" w:hint="default"/>
+      </w:rPr>
+    </w:lvl>
+    <w:lvl w:ilvl="1" w:tplc="040C0003" w:tentative="1">
+      <w:start w:val="1"/>
+      <w:numFmt w:val="bullet"/>
+      <w:lvlText w:val="o"/>
+      <w:lvlJc w:val="left"/>
+      <w:pPr>
+        <w:ind w:left="1440" w:hanging="360"/>
+      </w:pPr>
+      <w:rPr>
+        <w:rFonts w:ascii="Courier New" w:hAnsi="Courier New" w:cs="Courier New" w:hint="default"/>
+      </w:rPr>
+    </w:lvl>
+    <w:lvl w:ilvl="2" w:tplc="040C0005" w:tentative="1">
+      <w:start w:val="1"/>
+      <w:numFmt w:val="bullet"/>
+      <w:lvlText w:val=""/>
+      <w:lvlJc w:val="left"/>
+      <w:pPr>
+        <w:ind w:left="2160" w:hanging="360"/>
+      </w:pPr>
+      <w:rPr>
+        <w:rFonts w:ascii="Wingdings" w:hAnsi="Wingdings" w:hint="default"/>
+      </w:rPr>
+    </w:lvl>
+    <w:lvl w:ilvl="3" w:tplc="040C0001" w:tentative="1">
+      <w:start w:val="1"/>
+      <w:numFmt w:val="bullet"/>
+      <w:lvlText w:val=""/>
+      <w:lvlJc w:val="left"/>
+      <w:pPr>
+        <w:ind w:left="2880" w:hanging="360"/>
+      </w:pPr>
+      <w:rPr>
+        <w:rFonts w:ascii="Symbol" w:hAnsi="Symbol" w:hint="default"/>
+      </w:rPr>
+    </w:lvl>
+    <w:lvl w:ilvl="4" w:tplc="040C0003" w:tentative="1">
+      <w:start w:val="1"/>
+      <w:numFmt w:val="bullet"/>
+      <w:lvlText w:val="o"/>
+      <w:lvlJc w:val="left"/>
+      <w:pPr>
+        <w:ind w:left="3600" w:hanging="360"/>
+      </w:pPr>
+      <w:rPr>
+        <w:rFonts w:ascii="Courier New" w:hAnsi="Courier New" w:cs="Courier New" w:hint="default"/>
+      </w:rPr>
+    </w:lvl>
+    <w:lvl w:ilvl="5" w:tplc="040C0005" w:tentative="1">
+      <w:start w:val="1"/>
+      <w:numFmt w:val="bullet"/>
+      <w:lvlText w:val=""/>
+      <w:lvlJc w:val="left"/>
+      <w:pPr>
+        <w:ind w:left="4320" w:hanging="360"/>
+      </w:pPr>
+      <w:rPr>
+        <w:rFonts w:ascii="Wingdings" w:hAnsi="Wingdings" w:hint="default"/>
+      </w:rPr>
+    </w:lvl>
+    <w:lvl w:ilvl="6" w:tplc="040C0001" w:tentative="1">
+      <w:start w:val="1"/>
+      <w:numFmt w:val="bullet"/>
+      <w:lvlText w:val=""/>
+      <w:lvlJc w:val="left"/>
+      <w:pPr>
+        <w:ind w:left="5040" w:hanging="360"/>
+      </w:pPr>
+      <w:rPr>
+        <w:rFonts w:ascii="Symbol" w:hAnsi="Symbol" w:hint="default"/>
+      </w:rPr>
+    </w:lvl>
+    <w:lvl w:ilvl="7" w:tplc="040C0003" w:tentative="1">
+      <w:start w:val="1"/>
+      <w:numFmt w:val="bullet"/>
+      <w:lvlText w:val="o"/>
+      <w:lvlJc w:val="left"/>
+      <w:pPr>
+        <w:ind w:left="5760" w:hanging="360"/>
+      </w:pPr>
+      <w:rPr>
+        <w:rFonts w:ascii="Courier New" w:hAnsi="Courier New" w:cs="Courier New" w:hint="default"/>
+      </w:rPr>
+    </w:lvl>
+    <w:lvl w:ilvl="8" w:tplc="040C0005" w:tentative="1">
+      <w:start w:val="1"/>
+      <w:numFmt w:val="bullet"/>
+      <w:lvlText w:val=""/>
+      <w:lvlJc w:val="left"/>
+      <w:pPr>
+        <w:ind w:left="6480" w:hanging="360"/>
+      </w:pPr>
+      <w:rPr>
+        <w:rFonts w:ascii="Wingdings" w:hAnsi="Wingdings" w:hint="default"/>
+      </w:rPr>
+    </w:lvl>
+  </w:abstractNum>
+  <w:num w:numId="1">
+    <w:abstractNumId w:val="0"/>
+  </w:num>
+  <w:num w:numId="2">
+    <w:abstractNumId w:val="1"/>
+  </w:num>
+</w:numbering>
 </file>
 
 <file path=word/styles.xml><?xml version="1.0" encoding="utf-8"?>
@@ -714,6 +1865,36 @@
     <w:semiHidden/>
     <w:unhideWhenUsed/>
   </w:style>
+  <w:style w:type="table" w:styleId="Grilledutableau">
+    <w:name w:val="Table Grid"/>
+    <w:basedOn w:val="TableauNormal"/>
+    <w:uiPriority w:val="39"/>
+    <w:rsid w:val="00FB612E"/>
+    <w:pPr>
+      <w:spacing w:after="0" w:line="240" w:lineRule="auto"/>
+    </w:pPr>
+    <w:tblPr>
+      <w:tblBorders>
+        <w:top w:val="single" w:sz="4" w:space="0" w:color="auto"/>
+        <w:left w:val="single" w:sz="4" w:space="0" w:color="auto"/>
+        <w:bottom w:val="single" w:sz="4" w:space="0" w:color="auto"/>
+        <w:right w:val="single" w:sz="4" w:space="0" w:color="auto"/>
+        <w:insideH w:val="single" w:sz="4" w:space="0" w:color="auto"/>
+        <w:insideV w:val="single" w:sz="4" w:space="0" w:color="auto"/>
+      </w:tblBorders>
+    </w:tblPr>
+  </w:style>
+  <w:style w:type="paragraph" w:styleId="Paragraphedeliste">
+    <w:name w:val="List Paragraph"/>
+    <w:basedOn w:val="Normal"/>
+    <w:uiPriority w:val="34"/>
+    <w:qFormat/>
+    <w:rsid w:val="00FB612E"/>
+    <w:pPr>
+      <w:ind w:left="720"/>
+      <w:contextualSpacing/>
+    </w:pPr>
+  </w:style>
 </w:styles>
 </file>
 

</xml_diff>